<commit_message>
Phân trang + Tìm kiếm
</commit_message>
<xml_diff>
--- a/PS40789_TranNguyenChiBao_ASM.docx
+++ b/PS40789_TranNguyenChiBao_ASM.docx
@@ -19463,14 +19463,7 @@
                 <w:sz w:val="24"/>
                 <w:szCs w:val="24"/>
               </w:rPr>
-              <w:t xml:space="preserve">MÃ </w:t>
-            </w:r>
-            <w:r>
-              <w:rPr>
-                <w:sz w:val="24"/>
-                <w:szCs w:val="24"/>
-              </w:rPr>
-              <w:t>SẢN PHẨM</w:t>
+              <w:t>MÃ SẢN PHẨM</w:t>
             </w:r>
           </w:p>
         </w:tc>
@@ -23338,7 +23331,14 @@
                 <w:sz w:val="20"/>
                 <w:szCs w:val="20"/>
               </w:rPr>
-              <w:t>13/6/2024</w:t>
+              <w:t>28/11</w:t>
+            </w:r>
+            <w:r>
+              <w:rPr>
+                <w:sz w:val="20"/>
+                <w:szCs w:val="20"/>
+              </w:rPr>
+              <w:t>/2024</w:t>
             </w:r>
           </w:p>
         </w:tc>
@@ -23607,7 +23607,14 @@
                 <w:sz w:val="20"/>
                 <w:szCs w:val="20"/>
               </w:rPr>
-              <w:t>13/6/2024</w:t>
+              <w:t>28/11</w:t>
+            </w:r>
+            <w:r>
+              <w:rPr>
+                <w:sz w:val="20"/>
+                <w:szCs w:val="20"/>
+              </w:rPr>
+              <w:t>/2024</w:t>
             </w:r>
           </w:p>
         </w:tc>
@@ -23818,7 +23825,14 @@
                 <w:sz w:val="20"/>
                 <w:szCs w:val="20"/>
               </w:rPr>
-              <w:t>13/6/2024</w:t>
+              <w:t>28/11</w:t>
+            </w:r>
+            <w:r>
+              <w:rPr>
+                <w:sz w:val="20"/>
+                <w:szCs w:val="20"/>
+              </w:rPr>
+              <w:t>/2024</w:t>
             </w:r>
           </w:p>
         </w:tc>
@@ -23889,26 +23903,6 @@
         </w:rPr>
         <w:t>Vì dự án dựa trên nhu cầu thực tế của khách hàng, quá trình cập nhật và điều chỉnh dự án diễn ra liên tục, nên các thành viên trong nhóm gặp một số khó khăn trong việc đáp ứng chính xác yêu cầu của khách hàng. Bên cạnh đó, việc sử dụng các framework mới như JS kết hợp với Bootstrap cũng yêu cầu nhóm dành nhiều thời gian để học hỏi và tìm hiểu tài liệu để kết nối giữa C# và JS, điều này dẫn đến những thách thức trong quá trình phát triển.</w:t>
       </w:r>
-    </w:p>
-    <w:p/>
-    <w:p/>
-    <w:p>
-      <w:pPr>
-        <w:jc w:val="center"/>
-      </w:pPr>
-    </w:p>
-    <w:p>
-      <w:pPr>
-        <w:jc w:val="center"/>
-      </w:pPr>
-    </w:p>
-    <w:p>
-      <w:pPr>
-        <w:jc w:val="left"/>
-        <w:rPr>
-          <w:noProof/>
-        </w:rPr>
-      </w:pPr>
     </w:p>
     <w:sectPr>
       <w:pgSz w:w="12240" w:h="15840"/>
@@ -32209,6 +32203,7 @@
     <w:rsid w:val="001F21EB"/>
     <w:rsid w:val="002E0620"/>
     <w:rsid w:val="002F4C9A"/>
+    <w:rsid w:val="002F78A2"/>
     <w:rsid w:val="0030337C"/>
     <w:rsid w:val="003070B0"/>
     <w:rsid w:val="0031217E"/>
@@ -32282,6 +32277,7 @@
     <w:rsid w:val="00E871D1"/>
     <w:rsid w:val="00EA4442"/>
     <w:rsid w:val="00F17542"/>
+    <w:rsid w:val="00F762E8"/>
     <w:rsid w:val="00FA0F48"/>
     <w:rsid w:val="00FA73A2"/>
   </w:rsids>

</xml_diff>